<commit_message>
Test plan for US25
Completed test plan for US25
</commit_message>
<xml_diff>
--- a/QA/US25_Staff_can_view_reports.docx
+++ b/QA/US25_Staff_can_view_reports.docx
@@ -277,19 +277,31 @@
           <w:tcPr>
             <w:tcW w:w="2268" w:type="dxa"/>
           </w:tcPr>
-          <w:p/>
+          <w:p>
+            <w:r>
+              <w:t>OK</w:t>
+            </w:r>
+          </w:p>
         </w:tc>
         <w:tc>
           <w:tcPr>
             <w:tcW w:w="1701" w:type="dxa"/>
           </w:tcPr>
-          <w:p/>
-        </w:tc>
-        <w:tc>
-          <w:tcPr>
-            <w:tcW w:w="1985" w:type="dxa"/>
-          </w:tcPr>
-          <w:p/>
+          <w:p>
+            <w:r>
+              <w:t>23/03/2015</w:t>
+            </w:r>
+          </w:p>
+        </w:tc>
+        <w:tc>
+          <w:tcPr>
+            <w:tcW w:w="1985" w:type="dxa"/>
+          </w:tcPr>
+          <w:p>
+            <w:r>
+              <w:t>Success</w:t>
+            </w:r>
+          </w:p>
         </w:tc>
       </w:tr>
       <w:tr>
@@ -349,19 +361,31 @@
           <w:tcPr>
             <w:tcW w:w="2268" w:type="dxa"/>
           </w:tcPr>
-          <w:p/>
+          <w:p>
+            <w:r>
+              <w:t>OK</w:t>
+            </w:r>
+          </w:p>
         </w:tc>
         <w:tc>
           <w:tcPr>
             <w:tcW w:w="1701" w:type="dxa"/>
           </w:tcPr>
-          <w:p/>
-        </w:tc>
-        <w:tc>
-          <w:tcPr>
-            <w:tcW w:w="1985" w:type="dxa"/>
-          </w:tcPr>
-          <w:p/>
+          <w:p>
+            <w:r>
+              <w:t>23/03/2015</w:t>
+            </w:r>
+          </w:p>
+        </w:tc>
+        <w:tc>
+          <w:tcPr>
+            <w:tcW w:w="1985" w:type="dxa"/>
+          </w:tcPr>
+          <w:p>
+            <w:r>
+              <w:t>Success</w:t>
+            </w:r>
+          </w:p>
         </w:tc>
       </w:tr>
       <w:tr>
@@ -394,7 +418,7 @@
           </w:tcPr>
           <w:p>
             <w:r>
-              <w:t>Supervisor selects ‘students that haven’t logged in for seven days’ from the dropdown and clicks search.</w:t>
+              <w:t>Supervisor scrolls to list of students without a supervisor.</w:t>
             </w:r>
           </w:p>
         </w:tc>
@@ -404,7 +428,7 @@
           </w:tcPr>
           <w:p>
             <w:r>
-              <w:t>A list of students that haven’t logged in for seven days will appear.</w:t>
+              <w:t>All students without a supervisor appear.</w:t>
             </w:r>
           </w:p>
         </w:tc>
@@ -412,19 +436,31 @@
           <w:tcPr>
             <w:tcW w:w="2268" w:type="dxa"/>
           </w:tcPr>
-          <w:p/>
+          <w:p>
+            <w:r>
+              <w:t>OK</w:t>
+            </w:r>
+          </w:p>
         </w:tc>
         <w:tc>
           <w:tcPr>
             <w:tcW w:w="1701" w:type="dxa"/>
           </w:tcPr>
-          <w:p/>
-        </w:tc>
-        <w:tc>
-          <w:tcPr>
-            <w:tcW w:w="1985" w:type="dxa"/>
-          </w:tcPr>
-          <w:p/>
+          <w:p>
+            <w:r>
+              <w:t>23/03/2015</w:t>
+            </w:r>
+          </w:p>
+        </w:tc>
+        <w:tc>
+          <w:tcPr>
+            <w:tcW w:w="1985" w:type="dxa"/>
+          </w:tcPr>
+          <w:p>
+            <w:r>
+              <w:t>Success</w:t>
+            </w:r>
+          </w:p>
         </w:tc>
       </w:tr>
       <w:tr>
@@ -457,7 +493,7 @@
           </w:tcPr>
           <w:p>
             <w:r>
-              <w:t>Supervisor selects ‘average number of students per supervisor’ from the dropdown and clicks search.</w:t>
+              <w:t>Supervisor allocates a student without a supervisor a supervisor.</w:t>
             </w:r>
           </w:p>
         </w:tc>
@@ -467,7 +503,7 @@
           </w:tcPr>
           <w:p>
             <w:r>
-              <w:t>The average amount  of students per supervisor will appear.</w:t>
+              <w:t>They are removed from the list.</w:t>
             </w:r>
           </w:p>
         </w:tc>
@@ -475,19 +511,31 @@
           <w:tcPr>
             <w:tcW w:w="2268" w:type="dxa"/>
           </w:tcPr>
-          <w:p/>
+          <w:p>
+            <w:r>
+              <w:t>OK</w:t>
+            </w:r>
+          </w:p>
         </w:tc>
         <w:tc>
           <w:tcPr>
             <w:tcW w:w="1701" w:type="dxa"/>
           </w:tcPr>
-          <w:p/>
-        </w:tc>
-        <w:tc>
-          <w:tcPr>
-            <w:tcW w:w="1985" w:type="dxa"/>
-          </w:tcPr>
-          <w:p/>
+          <w:p>
+            <w:r>
+              <w:t>23/03/2015</w:t>
+            </w:r>
+          </w:p>
+        </w:tc>
+        <w:tc>
+          <w:tcPr>
+            <w:tcW w:w="1985" w:type="dxa"/>
+          </w:tcPr>
+          <w:p>
+            <w:r>
+              <w:t>Success</w:t>
+            </w:r>
+          </w:p>
         </w:tc>
       </w:tr>
       <w:tr>
@@ -520,7 +568,7 @@
           </w:tcPr>
           <w:p>
             <w:r>
-              <w:t>Supervisor selects ‘students without a supervisor’ from the dropdown and clicks search.</w:t>
+              <w:t>Supervisor scrolls to list of students without a second marker.</w:t>
             </w:r>
           </w:p>
         </w:tc>
@@ -530,7 +578,7 @@
           </w:tcPr>
           <w:p>
             <w:r>
-              <w:t>A list of students that do not have a supervisor will appear.</w:t>
+              <w:t>All students without a second marker appear.</w:t>
             </w:r>
           </w:p>
         </w:tc>
@@ -538,19 +586,31 @@
           <w:tcPr>
             <w:tcW w:w="2268" w:type="dxa"/>
           </w:tcPr>
-          <w:p/>
+          <w:p>
+            <w:r>
+              <w:t>OK</w:t>
+            </w:r>
+          </w:p>
         </w:tc>
         <w:tc>
           <w:tcPr>
             <w:tcW w:w="1701" w:type="dxa"/>
           </w:tcPr>
-          <w:p/>
-        </w:tc>
-        <w:tc>
-          <w:tcPr>
-            <w:tcW w:w="1985" w:type="dxa"/>
-          </w:tcPr>
-          <w:p/>
+          <w:p>
+            <w:r>
+              <w:t>23/03/2015</w:t>
+            </w:r>
+          </w:p>
+        </w:tc>
+        <w:tc>
+          <w:tcPr>
+            <w:tcW w:w="1985" w:type="dxa"/>
+          </w:tcPr>
+          <w:p>
+            <w:r>
+              <w:t>Success</w:t>
+            </w:r>
+          </w:p>
         </w:tc>
       </w:tr>
       <w:tr>
@@ -583,7 +643,7 @@
           </w:tcPr>
           <w:p>
             <w:r>
-              <w:t>Supervisor selects ‘students with no interactions for at least seven days’ from the dropdown and clicks search.</w:t>
+              <w:t>Supervisor allocates a student without a second marker a second marker.</w:t>
             </w:r>
           </w:p>
         </w:tc>
@@ -593,7 +653,7 @@
           </w:tcPr>
           <w:p>
             <w:r>
-              <w:t>A list of students that have not interacted with their supervisor for seven days will appear.</w:t>
+              <w:t>They are removed from the list.</w:t>
             </w:r>
           </w:p>
         </w:tc>
@@ -601,19 +661,31 @@
           <w:tcPr>
             <w:tcW w:w="2268" w:type="dxa"/>
           </w:tcPr>
-          <w:p/>
+          <w:p>
+            <w:r>
+              <w:t>OK</w:t>
+            </w:r>
+          </w:p>
         </w:tc>
         <w:tc>
           <w:tcPr>
             <w:tcW w:w="1701" w:type="dxa"/>
           </w:tcPr>
-          <w:p/>
-        </w:tc>
-        <w:tc>
-          <w:tcPr>
-            <w:tcW w:w="1985" w:type="dxa"/>
-          </w:tcPr>
-          <w:p/>
+          <w:p>
+            <w:r>
+              <w:t>23/03/2015</w:t>
+            </w:r>
+          </w:p>
+        </w:tc>
+        <w:tc>
+          <w:tcPr>
+            <w:tcW w:w="1985" w:type="dxa"/>
+          </w:tcPr>
+          <w:p>
+            <w:r>
+              <w:t>Success</w:t>
+            </w:r>
+          </w:p>
         </w:tc>
       </w:tr>
       <w:tr>
@@ -664,19 +736,31 @@
           <w:tcPr>
             <w:tcW w:w="2268" w:type="dxa"/>
           </w:tcPr>
-          <w:p/>
+          <w:p>
+            <w:r>
+              <w:t>OK</w:t>
+            </w:r>
+          </w:p>
         </w:tc>
         <w:tc>
           <w:tcPr>
             <w:tcW w:w="1701" w:type="dxa"/>
           </w:tcPr>
-          <w:p/>
-        </w:tc>
-        <w:tc>
-          <w:tcPr>
-            <w:tcW w:w="1985" w:type="dxa"/>
-          </w:tcPr>
-          <w:p/>
+          <w:p>
+            <w:r>
+              <w:t>23/03/2015</w:t>
+            </w:r>
+          </w:p>
+        </w:tc>
+        <w:tc>
+          <w:tcPr>
+            <w:tcW w:w="1985" w:type="dxa"/>
+          </w:tcPr>
+          <w:p>
+            <w:r>
+              <w:t>Success</w:t>
+            </w:r>
+          </w:p>
         </w:tc>
       </w:tr>
       <w:tr>
@@ -699,7 +783,7 @@
           </w:tcPr>
           <w:p>
             <w:r>
-              <w:t>Lateuploads.php</w:t>
+              <w:t>Success</w:t>
             </w:r>
           </w:p>
         </w:tc>
@@ -709,7 +793,7 @@
           </w:tcPr>
           <w:p>
             <w:r>
-              <w:t>Supervisor enters the name of the course and the upload name and clicks search.</w:t>
+              <w:t>Supervisor scrolls to list of students with no meeting requests within two weeks</w:t>
             </w:r>
           </w:p>
         </w:tc>
@@ -719,7 +803,7 @@
           </w:tcPr>
           <w:p>
             <w:r>
-              <w:t>All students that uploaded past the date or did not upload at all will appear with a link to the document (if applicable) and when they uploaded it.</w:t>
+              <w:t>All students with no meeting requests within two weeks appear.</w:t>
             </w:r>
           </w:p>
         </w:tc>
@@ -727,19 +811,31 @@
           <w:tcPr>
             <w:tcW w:w="2268" w:type="dxa"/>
           </w:tcPr>
-          <w:p/>
+          <w:p>
+            <w:r>
+              <w:t>OK</w:t>
+            </w:r>
+          </w:p>
         </w:tc>
         <w:tc>
           <w:tcPr>
             <w:tcW w:w="1701" w:type="dxa"/>
           </w:tcPr>
-          <w:p/>
-        </w:tc>
-        <w:tc>
-          <w:tcPr>
-            <w:tcW w:w="1985" w:type="dxa"/>
-          </w:tcPr>
-          <w:p/>
+          <w:p>
+            <w:r>
+              <w:t>23/03/2015</w:t>
+            </w:r>
+          </w:p>
+        </w:tc>
+        <w:tc>
+          <w:tcPr>
+            <w:tcW w:w="1985" w:type="dxa"/>
+          </w:tcPr>
+          <w:p>
+            <w:r>
+              <w:t>Success</w:t>
+            </w:r>
+          </w:p>
         </w:tc>
       </w:tr>
       <w:tr>
@@ -762,7 +858,7 @@
           </w:tcPr>
           <w:p>
             <w:r>
-              <w:t>Reports.php</w:t>
+              <w:t>Success</w:t>
             </w:r>
           </w:p>
         </w:tc>
@@ -772,7 +868,7 @@
           </w:tcPr>
           <w:p>
             <w:r>
-              <w:t>Supervisor selects ‘students that haven’t logged in for seven days’ from the dropdown, clicks search and clicks a students name.</w:t>
+              <w:t>A student that hasn’t sent a meeting request for two weeks sends a meeting request.</w:t>
             </w:r>
           </w:p>
         </w:tc>
@@ -782,7 +878,7 @@
           </w:tcPr>
           <w:p>
             <w:r>
-              <w:t>Staff member is taken to that users dashboard.</w:t>
+              <w:t>They are removed from the list.</w:t>
             </w:r>
           </w:p>
         </w:tc>
@@ -790,19 +886,31 @@
           <w:tcPr>
             <w:tcW w:w="2268" w:type="dxa"/>
           </w:tcPr>
-          <w:p/>
+          <w:p>
+            <w:r>
+              <w:t>OK</w:t>
+            </w:r>
+          </w:p>
         </w:tc>
         <w:tc>
           <w:tcPr>
             <w:tcW w:w="1701" w:type="dxa"/>
           </w:tcPr>
-          <w:p/>
-        </w:tc>
-        <w:tc>
-          <w:tcPr>
-            <w:tcW w:w="1985" w:type="dxa"/>
-          </w:tcPr>
-          <w:p/>
+          <w:p>
+            <w:r>
+              <w:t>23/03/2015</w:t>
+            </w:r>
+          </w:p>
+        </w:tc>
+        <w:tc>
+          <w:tcPr>
+            <w:tcW w:w="1985" w:type="dxa"/>
+          </w:tcPr>
+          <w:p>
+            <w:r>
+              <w:t>Success</w:t>
+            </w:r>
+          </w:p>
         </w:tc>
       </w:tr>
       <w:tr>
@@ -835,10 +943,7 @@
           </w:tcPr>
           <w:p>
             <w:r>
-              <w:t>Supervisor selects ‘average number of students per su</w:t>
-            </w:r>
-            <w:r>
-              <w:t>pervisor’ from the dropdown, clicks search and selects a students name.</w:t>
+              <w:t>Supervisor scrolls to list of students with the same supervisor and second marker</w:t>
             </w:r>
           </w:p>
         </w:tc>
@@ -848,7 +953,7 @@
           </w:tcPr>
           <w:p>
             <w:r>
-              <w:t>Staff member is taken to that users dashboard.</w:t>
+              <w:t>All students with the same supervisor and second marker appear.</w:t>
             </w:r>
           </w:p>
         </w:tc>
@@ -856,19 +961,31 @@
           <w:tcPr>
             <w:tcW w:w="2268" w:type="dxa"/>
           </w:tcPr>
-          <w:p/>
+          <w:p>
+            <w:r>
+              <w:t>OK</w:t>
+            </w:r>
+          </w:p>
         </w:tc>
         <w:tc>
           <w:tcPr>
             <w:tcW w:w="1701" w:type="dxa"/>
           </w:tcPr>
-          <w:p/>
-        </w:tc>
-        <w:tc>
-          <w:tcPr>
-            <w:tcW w:w="1985" w:type="dxa"/>
-          </w:tcPr>
-          <w:p/>
+          <w:p>
+            <w:r>
+              <w:t>23/03/2015</w:t>
+            </w:r>
+          </w:p>
+        </w:tc>
+        <w:tc>
+          <w:tcPr>
+            <w:tcW w:w="1985" w:type="dxa"/>
+          </w:tcPr>
+          <w:p>
+            <w:r>
+              <w:t>Success</w:t>
+            </w:r>
+          </w:p>
         </w:tc>
       </w:tr>
       <w:tr>
@@ -901,16 +1018,7 @@
           </w:tcPr>
           <w:p>
             <w:r>
-              <w:t>Supervisor selects ‘students without a supervisor’ from the dropdo</w:t>
-            </w:r>
-            <w:r>
-              <w:t xml:space="preserve">wn, clicks </w:t>
-            </w:r>
-            <w:r>
-              <w:t>search</w:t>
-            </w:r>
-            <w:r>
-              <w:t xml:space="preserve"> and selects a students name.</w:t>
+              <w:t>Staff member assigns a student to the same supervisor and second marker.</w:t>
             </w:r>
           </w:p>
         </w:tc>
@@ -920,7 +1028,7 @@
           </w:tcPr>
           <w:p>
             <w:r>
-              <w:t>Staff member is taken to that students dashboard.</w:t>
+              <w:t>They are added to the list.</w:t>
             </w:r>
           </w:p>
         </w:tc>
@@ -928,19 +1036,31 @@
           <w:tcPr>
             <w:tcW w:w="2268" w:type="dxa"/>
           </w:tcPr>
-          <w:p/>
+          <w:p>
+            <w:r>
+              <w:t>OK</w:t>
+            </w:r>
+          </w:p>
         </w:tc>
         <w:tc>
           <w:tcPr>
             <w:tcW w:w="1701" w:type="dxa"/>
           </w:tcPr>
-          <w:p/>
-        </w:tc>
-        <w:tc>
-          <w:tcPr>
-            <w:tcW w:w="1985" w:type="dxa"/>
-          </w:tcPr>
-          <w:p/>
+          <w:p>
+            <w:r>
+              <w:t>23/03/2015</w:t>
+            </w:r>
+          </w:p>
+        </w:tc>
+        <w:tc>
+          <w:tcPr>
+            <w:tcW w:w="1985" w:type="dxa"/>
+          </w:tcPr>
+          <w:p>
+            <w:r>
+              <w:t>Success</w:t>
+            </w:r>
+          </w:p>
         </w:tc>
       </w:tr>
       <w:tr>
@@ -973,10 +1093,7 @@
           </w:tcPr>
           <w:p>
             <w:r>
-              <w:t>Supervisor selects ‘students with no interactions for at least se</w:t>
-            </w:r>
-            <w:r>
-              <w:t>ven days’ from the dropdown, clicks search and selects that students name.</w:t>
+              <w:t>Supervisor scrolls to list of students that haven’t logged in for seven days.</w:t>
             </w:r>
           </w:p>
         </w:tc>
@@ -986,7 +1103,7 @@
           </w:tcPr>
           <w:p>
             <w:r>
-              <w:t>Staff member is taken to that users dashboard.</w:t>
+              <w:t>All students that haven’t logged in for seven days appear.</w:t>
             </w:r>
           </w:p>
         </w:tc>
@@ -994,19 +1111,31 @@
           <w:tcPr>
             <w:tcW w:w="2268" w:type="dxa"/>
           </w:tcPr>
-          <w:p/>
+          <w:p>
+            <w:r>
+              <w:t>OK</w:t>
+            </w:r>
+          </w:p>
         </w:tc>
         <w:tc>
           <w:tcPr>
             <w:tcW w:w="1701" w:type="dxa"/>
           </w:tcPr>
-          <w:p/>
-        </w:tc>
-        <w:tc>
-          <w:tcPr>
-            <w:tcW w:w="1985" w:type="dxa"/>
-          </w:tcPr>
-          <w:p/>
+          <w:p>
+            <w:r>
+              <w:t>23/03/2015</w:t>
+            </w:r>
+          </w:p>
+        </w:tc>
+        <w:tc>
+          <w:tcPr>
+            <w:tcW w:w="1985" w:type="dxa"/>
+          </w:tcPr>
+          <w:p>
+            <w:r>
+              <w:t>Success</w:t>
+            </w:r>
+          </w:p>
         </w:tc>
       </w:tr>
       <w:tr>
@@ -1029,7 +1158,7 @@
           </w:tcPr>
           <w:p>
             <w:r>
-              <w:t>Lateuploads.php</w:t>
+              <w:t>Reports.php</w:t>
             </w:r>
           </w:p>
         </w:tc>
@@ -1039,10 +1168,7 @@
           </w:tcPr>
           <w:p>
             <w:r>
-              <w:t>Supervisor enters the name of the course and the upload name</w:t>
-            </w:r>
-            <w:r>
-              <w:t>, clicks search and selects a students name.</w:t>
+              <w:t>Supervisor logs in as one of the students that haven’t logged in for seven days.</w:t>
             </w:r>
           </w:p>
         </w:tc>
@@ -1052,7 +1178,7 @@
           </w:tcPr>
           <w:p>
             <w:r>
-              <w:t>Staff member is taken to that users dashboard.</w:t>
+              <w:t>They are removed from the list.</w:t>
             </w:r>
           </w:p>
         </w:tc>
@@ -1060,19 +1186,31 @@
           <w:tcPr>
             <w:tcW w:w="2268" w:type="dxa"/>
           </w:tcPr>
-          <w:p/>
+          <w:p>
+            <w:r>
+              <w:t>OK</w:t>
+            </w:r>
+          </w:p>
         </w:tc>
         <w:tc>
           <w:tcPr>
             <w:tcW w:w="1701" w:type="dxa"/>
           </w:tcPr>
-          <w:p/>
-        </w:tc>
-        <w:tc>
-          <w:tcPr>
-            <w:tcW w:w="1985" w:type="dxa"/>
-          </w:tcPr>
-          <w:p/>
+          <w:p>
+            <w:r>
+              <w:t>23/03/2015</w:t>
+            </w:r>
+          </w:p>
+        </w:tc>
+        <w:tc>
+          <w:tcPr>
+            <w:tcW w:w="1985" w:type="dxa"/>
+          </w:tcPr>
+          <w:p>
+            <w:r>
+              <w:t>Success</w:t>
+            </w:r>
+          </w:p>
         </w:tc>
       </w:tr>
       <w:tr>
@@ -1095,7 +1233,7 @@
           </w:tcPr>
           <w:p>
             <w:r>
-              <w:t>Lateuploads.php</w:t>
+              <w:t>Reports.php</w:t>
             </w:r>
           </w:p>
         </w:tc>
@@ -1105,13 +1243,7 @@
           </w:tcPr>
           <w:p>
             <w:r>
-              <w:t>S</w:t>
-            </w:r>
-            <w:r>
-              <w:t>Supervisor enters the name of the course and the upload name</w:t>
-            </w:r>
-            <w:r>
-              <w:t>, clicks search and clicks on a piece of work.</w:t>
+              <w:t>Supervisor scrolls to list of staff members that have declined more than 70% of meetings.</w:t>
             </w:r>
           </w:p>
         </w:tc>
@@ -1121,7 +1253,7 @@
           </w:tcPr>
           <w:p>
             <w:r>
-              <w:t xml:space="preserve">The document is downloaded onto the staff members computer. </w:t>
+              <w:t>All staff members that have declined more than 70% of meetings appear.</w:t>
             </w:r>
           </w:p>
         </w:tc>
@@ -1129,19 +1261,256 @@
           <w:tcPr>
             <w:tcW w:w="2268" w:type="dxa"/>
           </w:tcPr>
-          <w:p/>
+          <w:p>
+            <w:r>
+              <w:t>OK</w:t>
+            </w:r>
+          </w:p>
         </w:tc>
         <w:tc>
           <w:tcPr>
             <w:tcW w:w="1701" w:type="dxa"/>
           </w:tcPr>
-          <w:p/>
-        </w:tc>
-        <w:tc>
-          <w:tcPr>
-            <w:tcW w:w="1985" w:type="dxa"/>
-          </w:tcPr>
-          <w:p/>
+          <w:p>
+            <w:r>
+              <w:t>23/03/2015</w:t>
+            </w:r>
+          </w:p>
+        </w:tc>
+        <w:tc>
+          <w:tcPr>
+            <w:tcW w:w="1985" w:type="dxa"/>
+          </w:tcPr>
+          <w:p>
+            <w:r>
+              <w:t>Success</w:t>
+            </w:r>
+          </w:p>
+        </w:tc>
+      </w:tr>
+      <w:tr>
+        <w:trPr>
+          <w:trHeight w:val="428"/>
+        </w:trPr>
+        <w:tc>
+          <w:tcPr>
+            <w:tcW w:w="709" w:type="dxa"/>
+          </w:tcPr>
+          <w:p>
+            <w:r>
+              <w:t>15</w:t>
+            </w:r>
+          </w:p>
+        </w:tc>
+        <w:tc>
+          <w:tcPr>
+            <w:tcW w:w="1985" w:type="dxa"/>
+          </w:tcPr>
+          <w:p>
+            <w:r>
+              <w:t>Reports.php</w:t>
+            </w:r>
+          </w:p>
+        </w:tc>
+        <w:tc>
+          <w:tcPr>
+            <w:tcW w:w="2976" w:type="dxa"/>
+          </w:tcPr>
+          <w:p>
+            <w:r>
+              <w:t>A staff member declines more than 70% of meetings.</w:t>
+            </w:r>
+          </w:p>
+        </w:tc>
+        <w:tc>
+          <w:tcPr>
+            <w:tcW w:w="2977" w:type="dxa"/>
+          </w:tcPr>
+          <w:p>
+            <w:r>
+              <w:t>They are added to the list.</w:t>
+            </w:r>
+          </w:p>
+        </w:tc>
+        <w:tc>
+          <w:tcPr>
+            <w:tcW w:w="2268" w:type="dxa"/>
+          </w:tcPr>
+          <w:p>
+            <w:r>
+              <w:t>OK</w:t>
+            </w:r>
+          </w:p>
+        </w:tc>
+        <w:tc>
+          <w:tcPr>
+            <w:tcW w:w="1701" w:type="dxa"/>
+          </w:tcPr>
+          <w:p>
+            <w:r>
+              <w:t>23/03/2015</w:t>
+            </w:r>
+          </w:p>
+        </w:tc>
+        <w:tc>
+          <w:tcPr>
+            <w:tcW w:w="1985" w:type="dxa"/>
+          </w:tcPr>
+          <w:p>
+            <w:r>
+              <w:t>Success</w:t>
+            </w:r>
+          </w:p>
+        </w:tc>
+      </w:tr>
+      <w:tr>
+        <w:trPr>
+          <w:trHeight w:val="428"/>
+        </w:trPr>
+        <w:tc>
+          <w:tcPr>
+            <w:tcW w:w="709" w:type="dxa"/>
+          </w:tcPr>
+          <w:p>
+            <w:r>
+              <w:t>16</w:t>
+            </w:r>
+          </w:p>
+        </w:tc>
+        <w:tc>
+          <w:tcPr>
+            <w:tcW w:w="1985" w:type="dxa"/>
+          </w:tcPr>
+          <w:p>
+            <w:r>
+              <w:t>Reports.php</w:t>
+            </w:r>
+          </w:p>
+        </w:tc>
+        <w:tc>
+          <w:tcPr>
+            <w:tcW w:w="2976" w:type="dxa"/>
+          </w:tcPr>
+          <w:p>
+            <w:r>
+              <w:t>Supervisor scrolls to list of inactive students that are assigned to a supervisor</w:t>
+            </w:r>
+          </w:p>
+        </w:tc>
+        <w:tc>
+          <w:tcPr>
+            <w:tcW w:w="2977" w:type="dxa"/>
+          </w:tcPr>
+          <w:p>
+            <w:r>
+              <w:t>A list of inactive students that have a supervisor appear.</w:t>
+            </w:r>
+          </w:p>
+        </w:tc>
+        <w:tc>
+          <w:tcPr>
+            <w:tcW w:w="2268" w:type="dxa"/>
+          </w:tcPr>
+          <w:p>
+            <w:r>
+              <w:t>OK</w:t>
+            </w:r>
+          </w:p>
+        </w:tc>
+        <w:tc>
+          <w:tcPr>
+            <w:tcW w:w="1701" w:type="dxa"/>
+          </w:tcPr>
+          <w:p>
+            <w:r>
+              <w:t>23/03/2015</w:t>
+            </w:r>
+          </w:p>
+        </w:tc>
+        <w:tc>
+          <w:tcPr>
+            <w:tcW w:w="1985" w:type="dxa"/>
+          </w:tcPr>
+          <w:p>
+            <w:r>
+              <w:t>Success</w:t>
+            </w:r>
+          </w:p>
+        </w:tc>
+      </w:tr>
+      <w:tr>
+        <w:trPr>
+          <w:trHeight w:val="428"/>
+        </w:trPr>
+        <w:tc>
+          <w:tcPr>
+            <w:tcW w:w="709" w:type="dxa"/>
+          </w:tcPr>
+          <w:p>
+            <w:r>
+              <w:t>17</w:t>
+            </w:r>
+          </w:p>
+        </w:tc>
+        <w:tc>
+          <w:tcPr>
+            <w:tcW w:w="1985" w:type="dxa"/>
+          </w:tcPr>
+          <w:p>
+            <w:r>
+              <w:t>Reports.php</w:t>
+            </w:r>
+          </w:p>
+        </w:tc>
+        <w:tc>
+          <w:tcPr>
+            <w:tcW w:w="2976" w:type="dxa"/>
+          </w:tcPr>
+          <w:p>
+            <w:r>
+              <w:t>Supervisor deactivates an account with a supervisor.</w:t>
+            </w:r>
+          </w:p>
+        </w:tc>
+        <w:tc>
+          <w:tcPr>
+            <w:tcW w:w="2977" w:type="dxa"/>
+          </w:tcPr>
+          <w:p>
+            <w:r>
+              <w:t>That student appears in the list.</w:t>
+            </w:r>
+          </w:p>
+        </w:tc>
+        <w:tc>
+          <w:tcPr>
+            <w:tcW w:w="2268" w:type="dxa"/>
+          </w:tcPr>
+          <w:p>
+            <w:r>
+              <w:t>Student appeared twice in list.</w:t>
+            </w:r>
+          </w:p>
+        </w:tc>
+        <w:tc>
+          <w:tcPr>
+            <w:tcW w:w="1701" w:type="dxa"/>
+          </w:tcPr>
+          <w:p>
+            <w:r>
+              <w:t>23/03/2015</w:t>
+            </w:r>
+          </w:p>
+        </w:tc>
+        <w:tc>
+          <w:tcPr>
+            <w:tcW w:w="1985" w:type="dxa"/>
+          </w:tcPr>
+          <w:p>
+            <w:r>
+              <w:t>Failure.</w:t>
+            </w:r>
+          </w:p>
         </w:tc>
       </w:tr>
     </w:tbl>

</xml_diff>